<commit_message>
Started Advanced Machine Learning Lecture week 12 on Adversarial Learning
</commit_message>
<xml_diff>
--- a/Advanced Machine Learning/Week 12/Lecture/Adversarial Learning.docx
+++ b/Advanced Machine Learning/Week 12/Lecture/Adversarial Learning.docx
@@ -15,7 +15,23 @@
           <w:sz w:val="32"/>
           <w:szCs w:val="32"/>
         </w:rPr>
-        <w:t>Adversarial Learning Jufeng Gao Week 12 25/05/2022</w:t>
+        <w:t xml:space="preserve">Adversarial Learning </w:t>
+      </w:r>
+      <w:proofErr w:type="spellStart"/>
+      <w:r>
+        <w:rPr>
+          <w:sz w:val="32"/>
+          <w:szCs w:val="32"/>
+        </w:rPr>
+        <w:t>Jufeng</w:t>
+      </w:r>
+      <w:proofErr w:type="spellEnd"/>
+      <w:r>
+        <w:rPr>
+          <w:sz w:val="32"/>
+          <w:szCs w:val="32"/>
+        </w:rPr>
+        <w:t xml:space="preserve"> Gao Week 12 25/05/2022</w:t>
       </w:r>
     </w:p>
     <w:p>
@@ -110,7 +126,15 @@
     </w:p>
     <w:p>
       <w:r>
-        <w:t>Models may be trained for specific words and each word will have a score. A threshold will then decide if the total score of the words are enough to classify as malicious or not.</w:t>
+        <w:t xml:space="preserve">Models may be trained for specific words and each word will have a score. A threshold will then decide if the total score of the words </w:t>
+      </w:r>
+      <w:proofErr w:type="gramStart"/>
+      <w:r>
+        <w:t>are</w:t>
+      </w:r>
+      <w:proofErr w:type="gramEnd"/>
+      <w:r>
+        <w:t xml:space="preserve"> enough to classify as malicious or not.</w:t>
       </w:r>
     </w:p>
     <w:p>
@@ -258,7 +282,13 @@
     </w:p>
     <w:p>
       <w:r>
-        <w:t>If you have the training data of the target network then we can train a proxy model and use the trained proxy network to generate attack objects.</w:t>
+        <w:t>If you have the training data of the target network</w:t>
+      </w:r>
+      <w:r>
+        <w:t>,</w:t>
+      </w:r>
+      <w:r>
+        <w:t xml:space="preserve"> then we can train a proxy model and use the trained proxy network to generate attack objects.</w:t>
       </w:r>
     </w:p>
     <w:p>
@@ -273,11 +303,268 @@
       </w:r>
     </w:p>
     <w:p>
+      <w:proofErr w:type="gramStart"/>
       <w:r>
         <w:lastRenderedPageBreak/>
-        <w:t>One pixel attacks can be successful at fooling networks.</w:t>
-      </w:r>
-    </w:p>
+        <w:t>One pixel</w:t>
+      </w:r>
+      <w:proofErr w:type="gramEnd"/>
+      <w:r>
+        <w:t xml:space="preserve"> attacks can be successful at fooling networks.</w:t>
+      </w:r>
+    </w:p>
+    <w:p>
+      <w:pPr>
+        <w:rPr>
+          <w:b/>
+          <w:bCs/>
+        </w:rPr>
+      </w:pPr>
+      <w:r>
+        <w:rPr>
+          <w:b/>
+          <w:bCs/>
+        </w:rPr>
+        <w:t>Attacks</w:t>
+      </w:r>
+      <w:r>
+        <w:rPr>
+          <w:b/>
+          <w:bCs/>
+        </w:rPr>
+        <w:t xml:space="preserve"> in the physical world</w:t>
+      </w:r>
+    </w:p>
+    <w:p>
+      <w:r>
+        <w:t>Attackers n</w:t>
+      </w:r>
+      <w:r>
+        <w:t>e</w:t>
+      </w:r>
+      <w:r>
+        <w:t>ed to find perturbations that generalize beyond a single image</w:t>
+      </w:r>
+      <w:r>
+        <w:t xml:space="preserve"> since images move in the real world.</w:t>
+      </w:r>
+      <w:r>
+        <w:t xml:space="preserve"> </w:t>
+      </w:r>
+    </w:p>
+    <w:p>
+      <w:r>
+        <w:t xml:space="preserve">It is desirable to craft </w:t>
+      </w:r>
+      <w:r>
+        <w:t>perturbations</w:t>
+      </w:r>
+      <w:r>
+        <w:t xml:space="preserve"> that are comprised mostly of colo</w:t>
+      </w:r>
+      <w:r>
+        <w:t>u</w:t>
+      </w:r>
+      <w:r>
+        <w:t>rs reprodu</w:t>
+      </w:r>
+      <w:r>
+        <w:t>cible by the printer</w:t>
+      </w:r>
+      <w:r>
+        <w:t>. The printer needs to be able to accurately print the noise on the glasses.</w:t>
+      </w:r>
+    </w:p>
+    <w:p>
+      <w:pPr>
+        <w:rPr>
+          <w:b/>
+          <w:bCs/>
+        </w:rPr>
+      </w:pPr>
+      <w:r>
+        <w:rPr>
+          <w:b/>
+          <w:bCs/>
+        </w:rPr>
+        <w:t>Back-door attacks</w:t>
+      </w:r>
+    </w:p>
+    <w:p>
+      <w:r>
+        <w:t>Attacks in the training phase are called back-door attacks</w:t>
+      </w:r>
+    </w:p>
+    <w:p>
+      <w:pPr>
+        <w:rPr>
+          <w:b/>
+          <w:bCs/>
+        </w:rPr>
+      </w:pPr>
+      <w:r>
+        <w:rPr>
+          <w:b/>
+          <w:bCs/>
+        </w:rPr>
+        <w:t xml:space="preserve">Passive </w:t>
+      </w:r>
+      <w:proofErr w:type="spellStart"/>
+      <w:r>
+        <w:rPr>
+          <w:b/>
+          <w:bCs/>
+        </w:rPr>
+        <w:t>Defense</w:t>
+      </w:r>
+      <w:proofErr w:type="spellEnd"/>
+    </w:p>
+    <w:p>
+      <w:r>
+        <w:t>Adding a filter to your model can make an attack signal less harmful and not effective on your model.</w:t>
+      </w:r>
+    </w:p>
+    <w:p>
+      <w:pPr>
+        <w:rPr>
+          <w:b/>
+          <w:bCs/>
+        </w:rPr>
+      </w:pPr>
+      <w:r>
+        <w:rPr>
+          <w:b/>
+          <w:bCs/>
+        </w:rPr>
+        <w:t xml:space="preserve">Proactive </w:t>
+      </w:r>
+      <w:proofErr w:type="spellStart"/>
+      <w:r>
+        <w:rPr>
+          <w:b/>
+          <w:bCs/>
+        </w:rPr>
+        <w:t>Defense</w:t>
+      </w:r>
+      <w:proofErr w:type="spellEnd"/>
+    </w:p>
+    <w:p>
+      <w:r>
+        <w:t>Training a model that is robust to adversarial attack</w:t>
+      </w:r>
+    </w:p>
+    <w:p>
+      <w:r>
+        <w:t xml:space="preserve">Requires applying the attack sample </w:t>
+      </w:r>
+      <w:r>
+        <w:t xml:space="preserve">(adversarial labels) </w:t>
+      </w:r>
+      <w:r>
+        <w:t>to the image for each of the training data.</w:t>
+      </w:r>
+    </w:p>
+    <w:p>
+      <w:r>
+        <w:t>Each image needs to be predicted one by one before the adversarial labels are applied to them.</w:t>
+      </w:r>
+      <w:r>
+        <w:t xml:space="preserve"> (Heavy computation)</w:t>
+      </w:r>
+    </w:p>
+    <w:p>
+      <w:pPr>
+        <w:rPr>
+          <w:b/>
+          <w:bCs/>
+        </w:rPr>
+      </w:pPr>
+      <w:r>
+        <w:rPr>
+          <w:b/>
+          <w:bCs/>
+        </w:rPr>
+        <w:t>Adversarial Learning in Generative modelling</w:t>
+      </w:r>
+      <w:r>
+        <w:rPr>
+          <w:b/>
+          <w:bCs/>
+        </w:rPr>
+        <w:t xml:space="preserve"> – Generative Adversarial Networks</w:t>
+      </w:r>
+    </w:p>
+    <w:p>
+      <w:r>
+        <w:t>Network as Generator</w:t>
+      </w:r>
+    </w:p>
+    <w:p>
+      <w:r>
+        <w:drawing>
+          <wp:inline distT="0" distB="0" distL="0" distR="0" wp14:anchorId="1B6BC5AE" wp14:editId="108B56B7">
+            <wp:extent cx="4134427" cy="2152950"/>
+            <wp:effectExtent l="0" t="0" r="0" b="0"/>
+            <wp:docPr id="1" name="Picture 1"/>
+            <wp:cNvGraphicFramePr>
+              <a:graphicFrameLocks xmlns:a="http://schemas.openxmlformats.org/drawingml/2006/main" noChangeAspect="1"/>
+            </wp:cNvGraphicFramePr>
+            <a:graphic xmlns:a="http://schemas.openxmlformats.org/drawingml/2006/main">
+              <a:graphicData uri="http://schemas.openxmlformats.org/drawingml/2006/picture">
+                <pic:pic xmlns:pic="http://schemas.openxmlformats.org/drawingml/2006/picture">
+                  <pic:nvPicPr>
+                    <pic:cNvPr id="1" name=""/>
+                    <pic:cNvPicPr/>
+                  </pic:nvPicPr>
+                  <pic:blipFill>
+                    <a:blip r:embed="rId5"/>
+                    <a:stretch>
+                      <a:fillRect/>
+                    </a:stretch>
+                  </pic:blipFill>
+                  <pic:spPr>
+                    <a:xfrm>
+                      <a:off x="0" y="0"/>
+                      <a:ext cx="4134427" cy="2152950"/>
+                    </a:xfrm>
+                    <a:prstGeom prst="rect">
+                      <a:avLst/>
+                    </a:prstGeom>
+                  </pic:spPr>
+                </pic:pic>
+              </a:graphicData>
+            </a:graphic>
+          </wp:inline>
+        </w:drawing>
+      </w:r>
+    </w:p>
+    <w:p>
+      <w:r>
+        <w:t>Generators may be able to help generate faces for example in a dataset, based on existin</w:t>
+      </w:r>
+      <w:r>
+        <w:t>g</w:t>
+      </w:r>
+      <w:r>
+        <w:t xml:space="preserve"> data</w:t>
+      </w:r>
+    </w:p>
+    <w:p>
+      <w:pPr>
+        <w:rPr>
+          <w:b/>
+          <w:bCs/>
+        </w:rPr>
+      </w:pPr>
+      <w:r>
+        <w:rPr>
+          <w:b/>
+          <w:bCs/>
+        </w:rPr>
+        <w:t>Progressive GAN</w:t>
+      </w:r>
+    </w:p>
+    <w:p/>
     <w:sectPr>
       <w:pgSz w:w="11906" w:h="16838"/>
       <w:pgMar w:top="1440" w:right="1440" w:bottom="1440" w:left="1440" w:header="708" w:footer="708" w:gutter="0"/>

</xml_diff>